<commit_message>
ajout de stantdards et d'un fichier d'utilisation des fichiers
</commit_message>
<xml_diff>
--- a/standards.docx
+++ b/standards.docx
@@ -19,15 +19,61 @@
         </w:numPr>
       </w:pPr>
       <w:r>
-        <w:t>Toutes les pages du site ont comme modèle la page maître «</w:t>
+        <w:t>Toutes les pages du site ont comme modèle la page maître «HobbyCartes.master». Celui-ci contient l’entête, le menu et le pied de page qui sont identiques d’une page à l’autre.</w:t>
       </w:r>
-      <w:proofErr w:type="spellStart"/>
+    </w:p>
+    <w:p>
+      <w:pPr>
+        <w:pStyle w:val="Paragraphedeliste"/>
+        <w:numPr>
+          <w:ilvl w:val="0"/>
+          <w:numId w:val="1"/>
+        </w:numPr>
+      </w:pPr>
       <w:r>
-        <w:t>HobbyCartes.master</w:t>
+        <w:t>Tous les onglets de la page membre sont des pages qui ont comme modèle la page maître «Membre.master» qui a lui-même comme modèle «HobbyCartes.master».</w:t>
       </w:r>
-      <w:proofErr w:type="spellEnd"/>
+    </w:p>
+    <w:p>
+      <w:pPr>
+        <w:pStyle w:val="Paragraphedeliste"/>
+        <w:numPr>
+          <w:ilvl w:val="0"/>
+          <w:numId w:val="1"/>
+        </w:numPr>
+      </w:pPr>
       <w:r>
-        <w:t>». Celui-ci contient l’entête, le menu et le pied de page qui sont identiques d’une page à l’autre.</w:t>
+        <w:t>Les noms d’état acceptés pour une fiche sont : «impeccable, bonne, moyenne, passable et pietre». Il faut respecter la casse et les accents.</w:t>
+      </w:r>
+    </w:p>
+    <w:p>
+      <w:pPr>
+        <w:pStyle w:val="Paragraphedeliste"/>
+        <w:numPr>
+          <w:ilvl w:val="0"/>
+          <w:numId w:val="1"/>
+        </w:numPr>
+      </w:pPr>
+      <w:r>
+        <w:t>Les types de collections acceptés sont </w:t>
+      </w:r>
+      <w:r>
+        <w:t>: «</w:t>
+      </w:r>
+      <w:r>
+        <w:t>hockey, football, baseball et basketball». Il faut respecter la casse.</w:t>
+      </w:r>
+    </w:p>
+    <w:p>
+      <w:pPr>
+        <w:pStyle w:val="Paragraphedeliste"/>
+        <w:numPr>
+          <w:ilvl w:val="0"/>
+          <w:numId w:val="1"/>
+        </w:numPr>
+      </w:pPr>
+      <w:r>
+        <w:t>La page «acceuil.aspx» se nomme «Default.aspx» dans le projet.</w:t>
       </w:r>
       <w:bookmarkStart w:id="0" w:name="_GoBack"/>
       <w:bookmarkEnd w:id="0"/>

</xml_diff>

<commit_message>
Standard de programmation du département
Rendre conforme au règles du département d'informatique le projet et
prendre en note les suffixes des contrôles utilisés et les mettres dans
standards.docx
</commit_message>
<xml_diff>
--- a/standards.docx
+++ b/standards.docx
@@ -1,6 +1,6 @@
 
 <file path=word/document.xml><?xml version="1.0" encoding="utf-8"?>
-<w:document xmlns:wpc="http://schemas.microsoft.com/office/word/2010/wordprocessingCanvas" xmlns:mc="http://schemas.openxmlformats.org/markup-compatibility/2006" xmlns:o="urn:schemas-microsoft-com:office:office" xmlns:r="http://schemas.openxmlformats.org/officeDocument/2006/relationships" xmlns:m="http://schemas.openxmlformats.org/officeDocument/2006/math" xmlns:v="urn:schemas-microsoft-com:vml" xmlns:wp14="http://schemas.microsoft.com/office/word/2010/wordprocessingDrawing" xmlns:wp="http://schemas.openxmlformats.org/drawingml/2006/wordprocessingDrawing" xmlns:w10="urn:schemas-microsoft-com:office:word" xmlns:w="http://schemas.openxmlformats.org/wordprocessingml/2006/main" xmlns:w14="http://schemas.microsoft.com/office/word/2010/wordml" xmlns:wpg="http://schemas.microsoft.com/office/word/2010/wordprocessingGroup" xmlns:wpi="http://schemas.microsoft.com/office/word/2010/wordprocessingInk" xmlns:wne="http://schemas.microsoft.com/office/word/2006/wordml" xmlns:wps="http://schemas.microsoft.com/office/word/2010/wordprocessingShape" mc:Ignorable="w14 wp14">
+<w:document xmlns:ve="http://schemas.openxmlformats.org/markup-compatibility/2006" xmlns:o="urn:schemas-microsoft-com:office:office" xmlns:r="http://schemas.openxmlformats.org/officeDocument/2006/relationships" xmlns:m="http://schemas.openxmlformats.org/officeDocument/2006/math" xmlns:v="urn:schemas-microsoft-com:vml" xmlns:wp="http://schemas.openxmlformats.org/drawingml/2006/wordprocessingDrawing" xmlns:w10="urn:schemas-microsoft-com:office:word" xmlns:w="http://schemas.openxmlformats.org/wordprocessingml/2006/main" xmlns:wne="http://schemas.microsoft.com/office/word/2006/wordml">
   <w:body>
     <w:p>
       <w:pPr>
@@ -19,7 +19,15 @@
         </w:numPr>
       </w:pPr>
       <w:r>
-        <w:t>Toutes les pages du site ont comme modèle la page maître «HobbyCartes.master». Celui-ci contient l’entête, le menu et le pied de page qui sont identiques d’une page à l’autre.</w:t>
+        <w:t>Toutes les pages du site ont comme modèle la page maître «</w:t>
+      </w:r>
+      <w:proofErr w:type="spellStart"/>
+      <w:r>
+        <w:t>HobbyCartes.master</w:t>
+      </w:r>
+      <w:proofErr w:type="spellEnd"/>
+      <w:r>
+        <w:t>». Celui-ci contient l’entête, le menu et le pied de page qui sont identiques d’une page à l’autre.</w:t>
       </w:r>
     </w:p>
     <w:p>
@@ -31,7 +39,23 @@
         </w:numPr>
       </w:pPr>
       <w:r>
-        <w:t>Tous les onglets de la page membre sont des pages qui ont comme modèle la page maître «Membre.master» qui a lui-même comme modèle «HobbyCartes.master».</w:t>
+        <w:t>Tous les onglets de la page membre sont des pages qui ont comme modèle la page maître «</w:t>
+      </w:r>
+      <w:proofErr w:type="spellStart"/>
+      <w:r>
+        <w:t>Membre.master</w:t>
+      </w:r>
+      <w:proofErr w:type="spellEnd"/>
+      <w:r>
+        <w:t>» qui a lui-même comme modèle «</w:t>
+      </w:r>
+      <w:proofErr w:type="spellStart"/>
+      <w:r>
+        <w:t>HobbyCartes.master</w:t>
+      </w:r>
+      <w:proofErr w:type="spellEnd"/>
+      <w:r>
+        <w:t>».</w:t>
       </w:r>
     </w:p>
     <w:p>
@@ -43,7 +67,15 @@
         </w:numPr>
       </w:pPr>
       <w:r>
-        <w:t>Les noms d’état acceptés pour une fiche sont : «impeccable, bonne, moyenne, passable et pietre». Il faut respecter la casse et les accents.</w:t>
+        <w:t xml:space="preserve">Les noms d’état acceptés pour une fiche sont : «impeccable, bonne, moyenne, passable et </w:t>
+      </w:r>
+      <w:proofErr w:type="spellStart"/>
+      <w:r>
+        <w:t>pietre</w:t>
+      </w:r>
+      <w:proofErr w:type="spellEnd"/>
+      <w:r>
+        <w:t>». Il faut respecter la casse et les accents.</w:t>
       </w:r>
     </w:p>
     <w:p>
@@ -78,6 +110,476 @@
       <w:bookmarkStart w:id="0" w:name="_GoBack"/>
       <w:bookmarkEnd w:id="0"/>
     </w:p>
+    <w:p/>
+    <w:p>
+      <w:r>
+        <w:t>Les contrôles :</w:t>
+      </w:r>
+    </w:p>
+    <w:p>
+      <w:r>
+        <w:t>Les contrôles suivant doivent débuter par le préfixe :</w:t>
+      </w:r>
+    </w:p>
+    <w:tbl>
+      <w:tblPr>
+        <w:tblStyle w:val="Grilledutableau"/>
+        <w:tblW w:w="0" w:type="auto"/>
+        <w:tblLook w:val="04A0"/>
+      </w:tblPr>
+      <w:tblGrid>
+        <w:gridCol w:w="4390"/>
+        <w:gridCol w:w="4390"/>
+      </w:tblGrid>
+      <w:tr>
+        <w:tc>
+          <w:tcPr>
+            <w:tcW w:w="4390" w:type="dxa"/>
+          </w:tcPr>
+          <w:p>
+            <w:pPr>
+              <w:rPr>
+                <w:b/>
+                <w:sz w:val="24"/>
+                <w:szCs w:val="24"/>
+              </w:rPr>
+            </w:pPr>
+            <w:r>
+              <w:rPr>
+                <w:b/>
+                <w:sz w:val="24"/>
+                <w:szCs w:val="24"/>
+              </w:rPr>
+              <w:t>Contrôle</w:t>
+            </w:r>
+          </w:p>
+        </w:tc>
+        <w:tc>
+          <w:tcPr>
+            <w:tcW w:w="4390" w:type="dxa"/>
+          </w:tcPr>
+          <w:p>
+            <w:pPr>
+              <w:rPr>
+                <w:b/>
+                <w:sz w:val="24"/>
+                <w:szCs w:val="24"/>
+                <w:lang w:val="en-CA"/>
+              </w:rPr>
+            </w:pPr>
+            <w:proofErr w:type="spellStart"/>
+            <w:r>
+              <w:rPr>
+                <w:b/>
+                <w:sz w:val="24"/>
+                <w:szCs w:val="24"/>
+                <w:lang w:val="en-CA"/>
+              </w:rPr>
+              <w:t>Suffixe</w:t>
+            </w:r>
+            <w:proofErr w:type="spellEnd"/>
+          </w:p>
+        </w:tc>
+      </w:tr>
+      <w:tr>
+        <w:tc>
+          <w:tcPr>
+            <w:tcW w:w="4390" w:type="dxa"/>
+          </w:tcPr>
+          <w:p>
+            <w:pPr>
+              <w:autoSpaceDE w:val="0"/>
+              <w:autoSpaceDN w:val="0"/>
+              <w:adjustRightInd w:val="0"/>
+              <w:rPr>
+                <w:rFonts w:cs="Consolas"/>
+              </w:rPr>
+            </w:pPr>
+            <w:proofErr w:type="spellStart"/>
+            <w:r>
+              <w:rPr>
+                <w:rFonts w:cs="Consolas"/>
+              </w:rPr>
+              <w:t>UpdatePanel</w:t>
+            </w:r>
+            <w:proofErr w:type="spellEnd"/>
+          </w:p>
+        </w:tc>
+        <w:tc>
+          <w:tcPr>
+            <w:tcW w:w="4390" w:type="dxa"/>
+          </w:tcPr>
+          <w:p>
+            <w:proofErr w:type="spellStart"/>
+            <w:r>
+              <w:t>uppan</w:t>
+            </w:r>
+            <w:proofErr w:type="spellEnd"/>
+          </w:p>
+        </w:tc>
+      </w:tr>
+      <w:tr>
+        <w:tc>
+          <w:tcPr>
+            <w:tcW w:w="4390" w:type="dxa"/>
+          </w:tcPr>
+          <w:p>
+            <w:pPr>
+              <w:autoSpaceDE w:val="0"/>
+              <w:autoSpaceDN w:val="0"/>
+              <w:adjustRightInd w:val="0"/>
+              <w:rPr>
+                <w:rFonts w:cs="Consolas"/>
+              </w:rPr>
+            </w:pPr>
+            <w:proofErr w:type="spellStart"/>
+            <w:r>
+              <w:rPr>
+                <w:rFonts w:cs="Consolas"/>
+              </w:rPr>
+              <w:t>PlaceHolder</w:t>
+            </w:r>
+            <w:proofErr w:type="spellEnd"/>
+          </w:p>
+        </w:tc>
+        <w:tc>
+          <w:tcPr>
+            <w:tcW w:w="4390" w:type="dxa"/>
+          </w:tcPr>
+          <w:p>
+            <w:r>
+              <w:t>ph</w:t>
+            </w:r>
+          </w:p>
+        </w:tc>
+      </w:tr>
+      <w:tr>
+        <w:tc>
+          <w:tcPr>
+            <w:tcW w:w="4390" w:type="dxa"/>
+          </w:tcPr>
+          <w:p>
+            <w:pPr>
+              <w:autoSpaceDE w:val="0"/>
+              <w:autoSpaceDN w:val="0"/>
+              <w:adjustRightInd w:val="0"/>
+              <w:rPr>
+                <w:rFonts w:cs="Consolas"/>
+              </w:rPr>
+            </w:pPr>
+            <w:proofErr w:type="spellStart"/>
+            <w:r>
+              <w:rPr>
+                <w:rFonts w:cs="Consolas"/>
+              </w:rPr>
+              <w:t>Wizard</w:t>
+            </w:r>
+            <w:proofErr w:type="spellEnd"/>
+          </w:p>
+        </w:tc>
+        <w:tc>
+          <w:tcPr>
+            <w:tcW w:w="4390" w:type="dxa"/>
+          </w:tcPr>
+          <w:p>
+            <w:proofErr w:type="spellStart"/>
+            <w:r>
+              <w:t>wiz</w:t>
+            </w:r>
+            <w:proofErr w:type="spellEnd"/>
+          </w:p>
+        </w:tc>
+      </w:tr>
+      <w:tr>
+        <w:tc>
+          <w:tcPr>
+            <w:tcW w:w="4390" w:type="dxa"/>
+          </w:tcPr>
+          <w:p>
+            <w:pPr>
+              <w:autoSpaceDE w:val="0"/>
+              <w:autoSpaceDN w:val="0"/>
+              <w:adjustRightInd w:val="0"/>
+              <w:rPr>
+                <w:rFonts w:cs="Consolas"/>
+              </w:rPr>
+            </w:pPr>
+            <w:r>
+              <w:rPr>
+                <w:rFonts w:cs="Consolas"/>
+              </w:rPr>
+              <w:t>Table</w:t>
+            </w:r>
+          </w:p>
+        </w:tc>
+        <w:tc>
+          <w:tcPr>
+            <w:tcW w:w="4390" w:type="dxa"/>
+          </w:tcPr>
+          <w:p>
+            <w:proofErr w:type="spellStart"/>
+            <w:r>
+              <w:t>tbl</w:t>
+            </w:r>
+            <w:proofErr w:type="spellEnd"/>
+          </w:p>
+        </w:tc>
+      </w:tr>
+      <w:tr>
+        <w:tc>
+          <w:tcPr>
+            <w:tcW w:w="4390" w:type="dxa"/>
+          </w:tcPr>
+          <w:p>
+            <w:pPr>
+              <w:autoSpaceDE w:val="0"/>
+              <w:autoSpaceDN w:val="0"/>
+              <w:adjustRightInd w:val="0"/>
+              <w:rPr>
+                <w:rFonts w:cs="Consolas"/>
+              </w:rPr>
+            </w:pPr>
+            <w:proofErr w:type="spellStart"/>
+            <w:r>
+              <w:rPr>
+                <w:rFonts w:cs="Consolas"/>
+              </w:rPr>
+              <w:t>RequiredFieldValidator</w:t>
+            </w:r>
+            <w:proofErr w:type="spellEnd"/>
+          </w:p>
+        </w:tc>
+        <w:tc>
+          <w:tcPr>
+            <w:tcW w:w="4390" w:type="dxa"/>
+          </w:tcPr>
+          <w:p>
+            <w:proofErr w:type="spellStart"/>
+            <w:r>
+              <w:t>rfv</w:t>
+            </w:r>
+            <w:proofErr w:type="spellEnd"/>
+          </w:p>
+        </w:tc>
+      </w:tr>
+      <w:tr>
+        <w:tc>
+          <w:tcPr>
+            <w:tcW w:w="4390" w:type="dxa"/>
+          </w:tcPr>
+          <w:p>
+            <w:pPr>
+              <w:autoSpaceDE w:val="0"/>
+              <w:autoSpaceDN w:val="0"/>
+              <w:adjustRightInd w:val="0"/>
+              <w:rPr>
+                <w:rFonts w:cs="Consolas"/>
+              </w:rPr>
+            </w:pPr>
+            <w:proofErr w:type="spellStart"/>
+            <w:r>
+              <w:rPr>
+                <w:rFonts w:cs="Consolas"/>
+              </w:rPr>
+              <w:t>RegularExpressionValidator</w:t>
+            </w:r>
+            <w:proofErr w:type="spellEnd"/>
+          </w:p>
+        </w:tc>
+        <w:tc>
+          <w:tcPr>
+            <w:tcW w:w="4390" w:type="dxa"/>
+          </w:tcPr>
+          <w:p>
+            <w:proofErr w:type="spellStart"/>
+            <w:r>
+              <w:t>regex</w:t>
+            </w:r>
+            <w:proofErr w:type="spellEnd"/>
+          </w:p>
+        </w:tc>
+      </w:tr>
+      <w:tr>
+        <w:tc>
+          <w:tcPr>
+            <w:tcW w:w="4390" w:type="dxa"/>
+          </w:tcPr>
+          <w:p>
+            <w:pPr>
+              <w:autoSpaceDE w:val="0"/>
+              <w:autoSpaceDN w:val="0"/>
+              <w:adjustRightInd w:val="0"/>
+              <w:rPr>
+                <w:rFonts w:cs="Consolas"/>
+              </w:rPr>
+            </w:pPr>
+            <w:proofErr w:type="spellStart"/>
+            <w:r>
+              <w:rPr>
+                <w:rFonts w:cs="Consolas"/>
+              </w:rPr>
+              <w:t>CompareValidator</w:t>
+            </w:r>
+            <w:proofErr w:type="spellEnd"/>
+          </w:p>
+        </w:tc>
+        <w:tc>
+          <w:tcPr>
+            <w:tcW w:w="4390" w:type="dxa"/>
+          </w:tcPr>
+          <w:p>
+            <w:r>
+              <w:t>cv</w:t>
+            </w:r>
+          </w:p>
+        </w:tc>
+      </w:tr>
+      <w:tr>
+        <w:tc>
+          <w:tcPr>
+            <w:tcW w:w="4390" w:type="dxa"/>
+          </w:tcPr>
+          <w:p>
+            <w:pPr>
+              <w:autoSpaceDE w:val="0"/>
+              <w:autoSpaceDN w:val="0"/>
+              <w:adjustRightInd w:val="0"/>
+              <w:rPr>
+                <w:rFonts w:cs="Consolas"/>
+              </w:rPr>
+            </w:pPr>
+            <w:proofErr w:type="spellStart"/>
+            <w:r>
+              <w:rPr>
+                <w:rFonts w:cs="Consolas"/>
+              </w:rPr>
+              <w:t>LinkButton</w:t>
+            </w:r>
+            <w:proofErr w:type="spellEnd"/>
+          </w:p>
+        </w:tc>
+        <w:tc>
+          <w:tcPr>
+            <w:tcW w:w="4390" w:type="dxa"/>
+          </w:tcPr>
+          <w:p>
+            <w:proofErr w:type="spellStart"/>
+            <w:r>
+              <w:t>lnkbtn</w:t>
+            </w:r>
+            <w:proofErr w:type="spellEnd"/>
+          </w:p>
+        </w:tc>
+      </w:tr>
+      <w:tr>
+        <w:tc>
+          <w:tcPr>
+            <w:tcW w:w="4390" w:type="dxa"/>
+          </w:tcPr>
+          <w:p>
+            <w:pPr>
+              <w:autoSpaceDE w:val="0"/>
+              <w:autoSpaceDN w:val="0"/>
+              <w:adjustRightInd w:val="0"/>
+              <w:rPr>
+                <w:rFonts w:cs="Consolas"/>
+              </w:rPr>
+            </w:pPr>
+            <w:proofErr w:type="spellStart"/>
+            <w:r>
+              <w:rPr>
+                <w:rFonts w:cs="Consolas"/>
+              </w:rPr>
+              <w:t>MultiView</w:t>
+            </w:r>
+            <w:proofErr w:type="spellEnd"/>
+          </w:p>
+        </w:tc>
+        <w:tc>
+          <w:tcPr>
+            <w:tcW w:w="4390" w:type="dxa"/>
+          </w:tcPr>
+          <w:p>
+            <w:proofErr w:type="spellStart"/>
+            <w:r>
+              <w:t>mview</w:t>
+            </w:r>
+            <w:proofErr w:type="spellEnd"/>
+          </w:p>
+        </w:tc>
+      </w:tr>
+      <w:tr>
+        <w:tc>
+          <w:tcPr>
+            <w:tcW w:w="4390" w:type="dxa"/>
+          </w:tcPr>
+          <w:p>
+            <w:pPr>
+              <w:autoSpaceDE w:val="0"/>
+              <w:autoSpaceDN w:val="0"/>
+              <w:adjustRightInd w:val="0"/>
+              <w:rPr>
+                <w:rFonts w:cs="Consolas"/>
+              </w:rPr>
+            </w:pPr>
+            <w:proofErr w:type="spellStart"/>
+            <w:r>
+              <w:rPr>
+                <w:rFonts w:cs="Consolas"/>
+              </w:rPr>
+              <w:t>ValidationSummary</w:t>
+            </w:r>
+            <w:proofErr w:type="spellEnd"/>
+          </w:p>
+        </w:tc>
+        <w:tc>
+          <w:tcPr>
+            <w:tcW w:w="4390" w:type="dxa"/>
+          </w:tcPr>
+          <w:p>
+            <w:r>
+              <w:t>vs</w:t>
+            </w:r>
+          </w:p>
+        </w:tc>
+      </w:tr>
+      <w:tr>
+        <w:tc>
+          <w:tcPr>
+            <w:tcW w:w="4390" w:type="dxa"/>
+          </w:tcPr>
+          <w:p>
+            <w:pPr>
+              <w:autoSpaceDE w:val="0"/>
+              <w:autoSpaceDN w:val="0"/>
+              <w:adjustRightInd w:val="0"/>
+              <w:rPr>
+                <w:rFonts w:cs="Consolas"/>
+              </w:rPr>
+            </w:pPr>
+            <w:proofErr w:type="spellStart"/>
+            <w:r>
+              <w:rPr>
+                <w:rFonts w:cs="Consolas"/>
+              </w:rPr>
+              <w:t>ScriptManager</w:t>
+            </w:r>
+            <w:proofErr w:type="spellEnd"/>
+          </w:p>
+        </w:tc>
+        <w:tc>
+          <w:tcPr>
+            <w:tcW w:w="4390" w:type="dxa"/>
+          </w:tcPr>
+          <w:p>
+            <w:r>
+              <w:t>sm</w:t>
+            </w:r>
+          </w:p>
+        </w:tc>
+      </w:tr>
+    </w:tbl>
+    <w:p/>
     <w:sectPr>
       <w:pgSz w:w="12240" w:h="15840"/>
       <w:pgMar w:top="1440" w:right="1800" w:bottom="1440" w:left="1800" w:header="708" w:footer="708" w:gutter="0"/>
@@ -89,7 +591,7 @@
 </file>
 
 <file path=word/numbering.xml><?xml version="1.0" encoding="utf-8"?>
-<w:numbering xmlns:wpc="http://schemas.microsoft.com/office/word/2010/wordprocessingCanvas" xmlns:mc="http://schemas.openxmlformats.org/markup-compatibility/2006" xmlns:o="urn:schemas-microsoft-com:office:office" xmlns:r="http://schemas.openxmlformats.org/officeDocument/2006/relationships" xmlns:m="http://schemas.openxmlformats.org/officeDocument/2006/math" xmlns:v="urn:schemas-microsoft-com:vml" xmlns:wp14="http://schemas.microsoft.com/office/word/2010/wordprocessingDrawing" xmlns:wp="http://schemas.openxmlformats.org/drawingml/2006/wordprocessingDrawing" xmlns:w10="urn:schemas-microsoft-com:office:word" xmlns:w="http://schemas.openxmlformats.org/wordprocessingml/2006/main" xmlns:w14="http://schemas.microsoft.com/office/word/2010/wordml" xmlns:wpg="http://schemas.microsoft.com/office/word/2010/wordprocessingGroup" xmlns:wpi="http://schemas.microsoft.com/office/word/2010/wordprocessingInk" xmlns:wne="http://schemas.microsoft.com/office/word/2006/wordml" xmlns:wps="http://schemas.microsoft.com/office/word/2010/wordprocessingShape" mc:Ignorable="w14 wp14">
+<w:numbering xmlns:ve="http://schemas.openxmlformats.org/markup-compatibility/2006" xmlns:o="urn:schemas-microsoft-com:office:office" xmlns:r="http://schemas.openxmlformats.org/officeDocument/2006/relationships" xmlns:m="http://schemas.openxmlformats.org/officeDocument/2006/math" xmlns:v="urn:schemas-microsoft-com:vml" xmlns:wp="http://schemas.openxmlformats.org/drawingml/2006/wordprocessingDrawing" xmlns:w10="urn:schemas-microsoft-com:office:word" xmlns:w="http://schemas.openxmlformats.org/wordprocessingml/2006/main" xmlns:wne="http://schemas.microsoft.com/office/word/2006/wordml">
   <w:abstractNum w:abstractNumId="0">
     <w:nsid w:val="7BCA4C8A"/>
     <w:multiLevelType w:val="hybridMultilevel"/>
@@ -183,7 +685,7 @@
 </file>
 
 <file path=word/styles.xml><?xml version="1.0" encoding="utf-8"?>
-<w:styles xmlns:mc="http://schemas.openxmlformats.org/markup-compatibility/2006" xmlns:r="http://schemas.openxmlformats.org/officeDocument/2006/relationships" xmlns:w="http://schemas.openxmlformats.org/wordprocessingml/2006/main" xmlns:w14="http://schemas.microsoft.com/office/word/2010/wordml" mc:Ignorable="w14">
+<w:styles xmlns:r="http://schemas.openxmlformats.org/officeDocument/2006/relationships" xmlns:w="http://schemas.openxmlformats.org/wordprocessingml/2006/main">
   <w:docDefaults>
     <w:rPrDefault>
       <w:rPr>
@@ -341,6 +843,7 @@
   <w:style w:type="paragraph" w:default="1" w:styleId="Normal">
     <w:name w:val="Normal"/>
     <w:qFormat/>
+    <w:rsid w:val="00647D7A"/>
   </w:style>
   <w:style w:type="character" w:default="1" w:styleId="Policepardfaut">
     <w:name w:val="Default Paragraph Font"/>
@@ -353,6 +856,7 @@
     <w:uiPriority w:val="99"/>
     <w:semiHidden/>
     <w:unhideWhenUsed/>
+    <w:qFormat/>
     <w:tblPr>
       <w:tblInd w:w="0" w:type="dxa"/>
       <w:tblCellMar>
@@ -418,6 +922,32 @@
       <w:ind w:left="720"/>
       <w:contextualSpacing/>
     </w:pPr>
+  </w:style>
+  <w:style w:type="table" w:styleId="Grilledutableau">
+    <w:name w:val="Table Grid"/>
+    <w:basedOn w:val="TableauNormal"/>
+    <w:uiPriority w:val="59"/>
+    <w:rsid w:val="0025457A"/>
+    <w:pPr>
+      <w:spacing w:after="0" w:line="240" w:lineRule="auto"/>
+    </w:pPr>
+    <w:tblPr>
+      <w:tblInd w:w="0" w:type="dxa"/>
+      <w:tblBorders>
+        <w:top w:val="single" w:sz="4" w:space="0" w:color="auto"/>
+        <w:left w:val="single" w:sz="4" w:space="0" w:color="auto"/>
+        <w:bottom w:val="single" w:sz="4" w:space="0" w:color="auto"/>
+        <w:right w:val="single" w:sz="4" w:space="0" w:color="auto"/>
+        <w:insideH w:val="single" w:sz="4" w:space="0" w:color="auto"/>
+        <w:insideV w:val="single" w:sz="4" w:space="0" w:color="auto"/>
+      </w:tblBorders>
+      <w:tblCellMar>
+        <w:top w:w="0" w:type="dxa"/>
+        <w:left w:w="108" w:type="dxa"/>
+        <w:bottom w:w="0" w:type="dxa"/>
+        <w:right w:w="108" w:type="dxa"/>
+      </w:tblCellMar>
+    </w:tblPr>
   </w:style>
 </w:styles>
 </file>

</xml_diff>